<commit_message>
Updated a new paper
</commit_message>
<xml_diff>
--- a/CV.docx
+++ b/CV.docx
@@ -339,23 +339,7 @@
           <w:sz w:val="28"/>
           <w:szCs w:val="22"/>
         </w:rPr>
-        <w:t xml:space="preserve">dvisor: </w:t>
-      </w:r>
-      <w:proofErr w:type="spellStart"/>
-      <w:r>
-        <w:rPr>
-          <w:sz w:val="28"/>
-          <w:szCs w:val="22"/>
-        </w:rPr>
-        <w:t>Xiaocheng</w:t>
-      </w:r>
-      <w:proofErr w:type="spellEnd"/>
-      <w:r>
-        <w:rPr>
-          <w:sz w:val="28"/>
-          <w:szCs w:val="22"/>
-        </w:rPr>
-        <w:t xml:space="preserve"> Li</w:t>
+        <w:t>dvisor: Xiaocheng Li</w:t>
       </w:r>
     </w:p>
     <w:p>
@@ -377,7 +361,6 @@
           <w:szCs w:val="22"/>
         </w:rPr>
       </w:pPr>
-      <w:proofErr w:type="spellStart"/>
       <w:r>
         <w:rPr>
           <w:b/>
@@ -395,18 +378,7 @@
           <w:sz w:val="28"/>
           <w:szCs w:val="22"/>
         </w:rPr>
-        <w:t>.Res</w:t>
-      </w:r>
-      <w:proofErr w:type="spellEnd"/>
-      <w:r>
-        <w:rPr>
-          <w:rFonts w:hint="eastAsia"/>
-          <w:b/>
-          <w:bCs/>
-          <w:sz w:val="28"/>
-          <w:szCs w:val="22"/>
-        </w:rPr>
-        <w:t>.</w:t>
+        <w:t>.Res.</w:t>
       </w:r>
       <w:r>
         <w:rPr>
@@ -814,7 +786,7 @@
           <w:sz w:val="24"/>
           <w:szCs w:val="24"/>
         </w:rPr>
-        <w:t>How Humans Help LLMs: Assessing and Incentivizing Human Preference Annotators</w:t>
+        <w:t>Incentivizing High-Quality Human Annotations with Golden Questions</w:t>
       </w:r>
     </w:p>
     <w:p>
@@ -824,10 +796,11 @@
         <w:adjustRightInd w:val="0"/>
         <w:ind w:leftChars="149" w:left="283"/>
         <w:rPr>
-          <w:rStyle w:val="Hyperlink"/>
           <w:iCs/>
-          <w:sz w:val="24"/>
-          <w:szCs w:val="24"/>
+          <w:color w:val="0000FF"/>
+          <w:sz w:val="24"/>
+          <w:szCs w:val="24"/>
+          <w:u w:val="single"/>
         </w:rPr>
       </w:pPr>
       <w:r>
@@ -842,23 +815,23 @@
       </w:r>
       <w:r>
         <w:rPr>
+          <w:rFonts w:eastAsiaTheme="minorEastAsia"/>
+          <w:bCs/>
+          <w:kern w:val="2"/>
+          <w:sz w:val="24"/>
+          <w:szCs w:val="24"/>
+        </w:rPr>
+        <w:t>,</w:t>
+      </w:r>
+      <w:r>
+        <w:rPr>
           <w:rFonts w:eastAsiaTheme="minorEastAsia" w:hint="eastAsia"/>
-          <w:b/>
-          <w:kern w:val="2"/>
-          <w:sz w:val="24"/>
-          <w:szCs w:val="24"/>
-        </w:rPr>
-        <w:t>*</w:t>
-      </w:r>
-      <w:r>
-        <w:rPr>
-          <w:rFonts w:eastAsiaTheme="minorEastAsia"/>
-          <w:bCs/>
-          <w:kern w:val="2"/>
-          <w:sz w:val="24"/>
-          <w:szCs w:val="24"/>
-        </w:rPr>
-        <w:t>,</w:t>
+          <w:bCs/>
+          <w:kern w:val="2"/>
+          <w:sz w:val="24"/>
+          <w:szCs w:val="24"/>
+        </w:rPr>
+        <w:t xml:space="preserve"> </w:t>
       </w:r>
       <w:r>
         <w:rPr>
@@ -868,9 +841,8 @@
           <w:sz w:val="24"/>
           <w:szCs w:val="24"/>
         </w:rPr>
-        <w:t xml:space="preserve"> </w:t>
-      </w:r>
-      <w:proofErr w:type="spellStart"/>
+        <w:t xml:space="preserve">Zhongze Cai, </w:t>
+      </w:r>
       <w:r>
         <w:rPr>
           <w:rFonts w:eastAsiaTheme="minorEastAsia" w:hint="eastAsia"/>
@@ -879,72 +851,17 @@
           <w:sz w:val="24"/>
           <w:szCs w:val="24"/>
         </w:rPr>
-        <w:t>Hanzhao</w:t>
-      </w:r>
-      <w:proofErr w:type="spellEnd"/>
-      <w:r>
-        <w:rPr>
-          <w:rFonts w:eastAsiaTheme="minorEastAsia" w:hint="eastAsia"/>
-          <w:bCs/>
-          <w:kern w:val="2"/>
-          <w:sz w:val="24"/>
-          <w:szCs w:val="24"/>
-        </w:rPr>
-        <w:t xml:space="preserve"> Wang*, </w:t>
-      </w:r>
-      <w:proofErr w:type="spellStart"/>
-      <w:r>
-        <w:rPr>
-          <w:rFonts w:eastAsiaTheme="minorEastAsia" w:hint="eastAsia"/>
-          <w:bCs/>
-          <w:kern w:val="2"/>
-          <w:sz w:val="24"/>
-          <w:szCs w:val="24"/>
-        </w:rPr>
-        <w:t>Zhongyao</w:t>
-      </w:r>
-      <w:proofErr w:type="spellEnd"/>
-      <w:r>
-        <w:rPr>
-          <w:rFonts w:eastAsiaTheme="minorEastAsia" w:hint="eastAsia"/>
-          <w:bCs/>
-          <w:kern w:val="2"/>
-          <w:sz w:val="24"/>
-          <w:szCs w:val="24"/>
-        </w:rPr>
-        <w:t xml:space="preserve"> Ma,</w:t>
-      </w:r>
-      <w:r>
-        <w:rPr>
-          <w:rFonts w:eastAsiaTheme="minorEastAsia"/>
-          <w:bCs/>
-          <w:kern w:val="2"/>
-          <w:sz w:val="24"/>
-          <w:szCs w:val="24"/>
-        </w:rPr>
-        <w:t xml:space="preserve"> </w:t>
-      </w:r>
-      <w:proofErr w:type="spellStart"/>
-      <w:r>
-        <w:rPr>
-          <w:rFonts w:eastAsiaTheme="minorEastAsia"/>
-          <w:bCs/>
-          <w:kern w:val="2"/>
-          <w:sz w:val="24"/>
-          <w:szCs w:val="24"/>
-        </w:rPr>
-        <w:t>Xiaocheng</w:t>
-      </w:r>
-      <w:proofErr w:type="spellEnd"/>
-      <w:r>
-        <w:rPr>
-          <w:rFonts w:eastAsiaTheme="minorEastAsia"/>
-          <w:bCs/>
-          <w:kern w:val="2"/>
-          <w:sz w:val="24"/>
-          <w:szCs w:val="24"/>
-        </w:rPr>
-        <w:t xml:space="preserve"> Li, </w:t>
+        <w:t>Hanzhao Wang, Zhongyao Ma,</w:t>
+      </w:r>
+      <w:r>
+        <w:rPr>
+          <w:rFonts w:eastAsiaTheme="minorEastAsia"/>
+          <w:bCs/>
+          <w:kern w:val="2"/>
+          <w:sz w:val="24"/>
+          <w:szCs w:val="24"/>
+        </w:rPr>
+        <w:t xml:space="preserve"> Xiaocheng Li, </w:t>
       </w:r>
       <w:hyperlink r:id="rId8" w:history="1">
         <w:r>
@@ -965,6 +882,7 @@
         <w:adjustRightInd w:val="0"/>
         <w:ind w:leftChars="149" w:left="283"/>
         <w:rPr>
+          <w:rFonts w:hint="eastAsia"/>
           <w:iCs/>
           <w:color w:val="0000FF"/>
           <w:sz w:val="24"/>
@@ -995,7 +913,7 @@
           <w:sz w:val="24"/>
           <w:szCs w:val="24"/>
         </w:rPr>
-        <w:t>Reward Modeling with Ordinal Feedback: Wisdom of the Crowd</w:t>
+        <w:t>How Humans Help LLMs: Assessing and Incentivizing Human Preference Annotators</w:t>
       </w:r>
     </w:p>
     <w:p>
@@ -1006,7 +924,6 @@
         <w:ind w:leftChars="149" w:left="283"/>
         <w:rPr>
           <w:rStyle w:val="Hyperlink"/>
-          <w:rFonts w:hint="eastAsia"/>
           <w:iCs/>
           <w:sz w:val="24"/>
           <w:szCs w:val="24"/>
@@ -1050,81 +967,17 @@
           <w:sz w:val="24"/>
           <w:szCs w:val="24"/>
         </w:rPr>
-        <w:t xml:space="preserve"> Yu Pan*, Guanting Chen,</w:t>
-      </w:r>
-      <w:r>
-        <w:rPr>
-          <w:rFonts w:eastAsiaTheme="minorEastAsia"/>
-          <w:bCs/>
-          <w:kern w:val="2"/>
-          <w:sz w:val="24"/>
-          <w:szCs w:val="24"/>
-        </w:rPr>
-        <w:t xml:space="preserve"> </w:t>
-      </w:r>
-      <w:proofErr w:type="spellStart"/>
-      <w:r>
-        <w:rPr>
-          <w:rFonts w:eastAsiaTheme="minorEastAsia"/>
-          <w:bCs/>
-          <w:kern w:val="2"/>
-          <w:sz w:val="24"/>
-          <w:szCs w:val="24"/>
-        </w:rPr>
-        <w:t>Xiaocheng</w:t>
-      </w:r>
-      <w:proofErr w:type="spellEnd"/>
-      <w:r>
-        <w:rPr>
-          <w:rFonts w:eastAsiaTheme="minorEastAsia"/>
-          <w:bCs/>
-          <w:kern w:val="2"/>
-          <w:sz w:val="24"/>
-          <w:szCs w:val="24"/>
-        </w:rPr>
-        <w:t xml:space="preserve"> Li,</w:t>
-      </w:r>
-      <w:r>
-        <w:rPr>
-          <w:rFonts w:eastAsiaTheme="minorEastAsia" w:hint="eastAsia"/>
-          <w:bCs/>
-          <w:kern w:val="2"/>
-          <w:sz w:val="24"/>
-          <w:szCs w:val="24"/>
-        </w:rPr>
-        <w:t xml:space="preserve"> </w:t>
-      </w:r>
-      <w:r>
-        <w:rPr>
-          <w:rFonts w:eastAsiaTheme="minorEastAsia" w:hint="eastAsia"/>
-          <w:bCs/>
-          <w:i/>
-          <w:iCs/>
-          <w:kern w:val="2"/>
-          <w:sz w:val="24"/>
-          <w:szCs w:val="24"/>
-        </w:rPr>
-        <w:t>ICML 2025</w:t>
-      </w:r>
-      <w:r>
-        <w:rPr>
-          <w:rFonts w:eastAsiaTheme="minorEastAsia" w:hint="eastAsia"/>
-          <w:bCs/>
-          <w:kern w:val="2"/>
-          <w:sz w:val="24"/>
-          <w:szCs w:val="24"/>
-        </w:rPr>
-        <w:t>,</w:t>
-      </w:r>
-      <w:r>
-        <w:rPr>
-          <w:rFonts w:eastAsiaTheme="minorEastAsia"/>
-          <w:bCs/>
-          <w:kern w:val="2"/>
-          <w:sz w:val="24"/>
-          <w:szCs w:val="24"/>
-        </w:rPr>
-        <w:t xml:space="preserve"> </w:t>
+        <w:t xml:space="preserve"> Hanzhao Wang*, Zhongyao Ma,</w:t>
+      </w:r>
+      <w:r>
+        <w:rPr>
+          <w:rFonts w:eastAsiaTheme="minorEastAsia"/>
+          <w:bCs/>
+          <w:kern w:val="2"/>
+          <w:sz w:val="24"/>
+          <w:szCs w:val="24"/>
+        </w:rPr>
+        <w:t xml:space="preserve"> Xiaocheng Li, </w:t>
       </w:r>
       <w:hyperlink r:id="rId9" w:history="1">
         <w:r>
@@ -1145,10 +998,11 @@
         <w:adjustRightInd w:val="0"/>
         <w:ind w:leftChars="149" w:left="283"/>
         <w:rPr>
-          <w:rStyle w:val="Hyperlink"/>
           <w:iCs/>
-          <w:sz w:val="24"/>
-          <w:szCs w:val="24"/>
+          <w:color w:val="0000FF"/>
+          <w:sz w:val="24"/>
+          <w:szCs w:val="24"/>
+          <w:u w:val="single"/>
         </w:rPr>
       </w:pPr>
     </w:p>
@@ -1174,7 +1028,7 @@
           <w:sz w:val="24"/>
           <w:szCs w:val="24"/>
         </w:rPr>
-        <w:t>Towards Better Understanding of In-Context Learning Ability from In-Context Uncertainty Quantification</w:t>
+        <w:t>Reward Modeling with Ordinal Feedback: Wisdom of the Crowd</w:t>
       </w:r>
     </w:p>
     <w:p>
@@ -1228,167 +1082,39 @@
           <w:sz w:val="24"/>
           <w:szCs w:val="24"/>
         </w:rPr>
+        <w:t xml:space="preserve"> Yu Pan*, Guanting Chen,</w:t>
+      </w:r>
+      <w:r>
+        <w:rPr>
+          <w:rFonts w:eastAsiaTheme="minorEastAsia"/>
+          <w:bCs/>
+          <w:kern w:val="2"/>
+          <w:sz w:val="24"/>
+          <w:szCs w:val="24"/>
+        </w:rPr>
+        <w:t xml:space="preserve"> Xiaocheng Li,</w:t>
+      </w:r>
+      <w:r>
+        <w:rPr>
+          <w:rFonts w:eastAsiaTheme="minorEastAsia" w:hint="eastAsia"/>
+          <w:bCs/>
+          <w:kern w:val="2"/>
+          <w:sz w:val="24"/>
+          <w:szCs w:val="24"/>
+        </w:rPr>
         <w:t xml:space="preserve"> </w:t>
       </w:r>
-      <w:proofErr w:type="spellStart"/>
       <w:r>
         <w:rPr>
           <w:rFonts w:eastAsiaTheme="minorEastAsia" w:hint="eastAsia"/>
           <w:bCs/>
-          <w:kern w:val="2"/>
-          <w:sz w:val="24"/>
-          <w:szCs w:val="24"/>
-        </w:rPr>
-        <w:t>Zhongze</w:t>
-      </w:r>
-      <w:proofErr w:type="spellEnd"/>
-      <w:r>
-        <w:rPr>
-          <w:rFonts w:eastAsiaTheme="minorEastAsia" w:hint="eastAsia"/>
-          <w:bCs/>
-          <w:kern w:val="2"/>
-          <w:sz w:val="24"/>
-          <w:szCs w:val="24"/>
-        </w:rPr>
-        <w:t xml:space="preserve"> Cai*, Guanting Chen,</w:t>
-      </w:r>
-      <w:r>
-        <w:rPr>
-          <w:rFonts w:eastAsiaTheme="minorEastAsia"/>
-          <w:bCs/>
-          <w:kern w:val="2"/>
-          <w:sz w:val="24"/>
-          <w:szCs w:val="24"/>
-        </w:rPr>
-        <w:t xml:space="preserve"> </w:t>
-      </w:r>
-      <w:proofErr w:type="spellStart"/>
-      <w:r>
-        <w:rPr>
-          <w:rFonts w:eastAsiaTheme="minorEastAsia"/>
-          <w:bCs/>
-          <w:kern w:val="2"/>
-          <w:sz w:val="24"/>
-          <w:szCs w:val="24"/>
-        </w:rPr>
-        <w:t>Xiaocheng</w:t>
-      </w:r>
-      <w:proofErr w:type="spellEnd"/>
-      <w:r>
-        <w:rPr>
-          <w:rFonts w:eastAsiaTheme="minorEastAsia"/>
-          <w:bCs/>
-          <w:kern w:val="2"/>
-          <w:sz w:val="24"/>
-          <w:szCs w:val="24"/>
-        </w:rPr>
-        <w:t xml:space="preserve"> Li,</w:t>
-      </w:r>
-      <w:r>
-        <w:rPr>
-          <w:rFonts w:eastAsiaTheme="minorEastAsia" w:hint="eastAsia"/>
-          <w:bCs/>
-          <w:kern w:val="2"/>
-          <w:sz w:val="24"/>
-          <w:szCs w:val="24"/>
-        </w:rPr>
-        <w:t xml:space="preserve"> </w:t>
-      </w:r>
-      <w:r>
-        <w:rPr>
-          <w:rFonts w:eastAsiaTheme="minorEastAsia" w:hint="eastAsia"/>
-          <w:bCs/>
           <w:i/>
           <w:iCs/>
           <w:kern w:val="2"/>
           <w:sz w:val="24"/>
           <w:szCs w:val="24"/>
         </w:rPr>
-        <w:t>T</w:t>
-      </w:r>
-      <w:r>
-        <w:rPr>
-          <w:rFonts w:eastAsiaTheme="minorEastAsia" w:hint="eastAsia"/>
-          <w:bCs/>
-          <w:i/>
-          <w:iCs/>
-          <w:kern w:val="2"/>
-          <w:sz w:val="24"/>
-          <w:szCs w:val="24"/>
-        </w:rPr>
-        <w:t xml:space="preserve">ransactions on </w:t>
-      </w:r>
-      <w:r>
-        <w:rPr>
-          <w:rFonts w:eastAsiaTheme="minorEastAsia" w:hint="eastAsia"/>
-          <w:bCs/>
-          <w:i/>
-          <w:iCs/>
-          <w:kern w:val="2"/>
-          <w:sz w:val="24"/>
-          <w:szCs w:val="24"/>
-        </w:rPr>
-        <w:t>M</w:t>
-      </w:r>
-      <w:r>
-        <w:rPr>
-          <w:rFonts w:eastAsiaTheme="minorEastAsia" w:hint="eastAsia"/>
-          <w:bCs/>
-          <w:i/>
-          <w:iCs/>
-          <w:kern w:val="2"/>
-          <w:sz w:val="24"/>
-          <w:szCs w:val="24"/>
-        </w:rPr>
-        <w:t xml:space="preserve">achine </w:t>
-      </w:r>
-      <w:r>
-        <w:rPr>
-          <w:rFonts w:eastAsiaTheme="minorEastAsia" w:hint="eastAsia"/>
-          <w:bCs/>
-          <w:i/>
-          <w:iCs/>
-          <w:kern w:val="2"/>
-          <w:sz w:val="24"/>
-          <w:szCs w:val="24"/>
-        </w:rPr>
-        <w:t>L</w:t>
-      </w:r>
-      <w:r>
-        <w:rPr>
-          <w:rFonts w:eastAsiaTheme="minorEastAsia" w:hint="eastAsia"/>
-          <w:bCs/>
-          <w:i/>
-          <w:iCs/>
-          <w:kern w:val="2"/>
-          <w:sz w:val="24"/>
-          <w:szCs w:val="24"/>
-        </w:rPr>
-        <w:t xml:space="preserve">earning </w:t>
-      </w:r>
-      <w:r>
-        <w:rPr>
-          <w:rFonts w:eastAsiaTheme="minorEastAsia" w:hint="eastAsia"/>
-          <w:bCs/>
-          <w:i/>
-          <w:iCs/>
-          <w:kern w:val="2"/>
-          <w:sz w:val="24"/>
-          <w:szCs w:val="24"/>
-        </w:rPr>
-        <w:t>R</w:t>
-      </w:r>
-      <w:r>
-        <w:rPr>
-          <w:rFonts w:eastAsiaTheme="minorEastAsia" w:hint="eastAsia"/>
-          <w:bCs/>
-          <w:i/>
-          <w:iCs/>
-          <w:kern w:val="2"/>
-          <w:sz w:val="24"/>
-          <w:szCs w:val="24"/>
-        </w:rPr>
-        <w:t>esearch</w:t>
+        <w:t>ICML 2025</w:t>
       </w:r>
       <w:r>
         <w:rPr>
@@ -1452,13 +1178,13 @@
       </w:pPr>
       <w:r>
         <w:rPr>
-          <w:rFonts w:eastAsiaTheme="minorEastAsia" w:hint="eastAsia"/>
-          <w:b/>
-          <w:kern w:val="2"/>
-          <w:sz w:val="24"/>
-          <w:szCs w:val="24"/>
-        </w:rPr>
-        <w:t>Towards Better Statistical Understanding of Watermarking LLMs</w:t>
+          <w:rFonts w:eastAsiaTheme="minorEastAsia"/>
+          <w:b/>
+          <w:kern w:val="2"/>
+          <w:sz w:val="24"/>
+          <w:szCs w:val="24"/>
+        </w:rPr>
+        <w:t>Towards Better Understanding of In-Context Learning Ability from In-Context Uncertainty Quantification</w:t>
       </w:r>
     </w:p>
     <w:p>
@@ -1474,18 +1200,36 @@
           <w:szCs w:val="24"/>
         </w:rPr>
       </w:pPr>
-      <w:proofErr w:type="spellStart"/>
+      <w:r>
+        <w:rPr>
+          <w:rFonts w:eastAsiaTheme="minorEastAsia"/>
+          <w:b/>
+          <w:kern w:val="2"/>
+          <w:sz w:val="24"/>
+          <w:szCs w:val="24"/>
+        </w:rPr>
+        <w:t>Shang Liu</w:t>
+      </w:r>
       <w:r>
         <w:rPr>
           <w:rFonts w:eastAsiaTheme="minorEastAsia" w:hint="eastAsia"/>
-          <w:bCs/>
-          <w:kern w:val="2"/>
-          <w:sz w:val="24"/>
-          <w:szCs w:val="24"/>
-        </w:rPr>
-        <w:t>Zhongze</w:t>
-      </w:r>
-      <w:proofErr w:type="spellEnd"/>
+          <w:b/>
+          <w:kern w:val="2"/>
+          <w:sz w:val="24"/>
+          <w:szCs w:val="24"/>
+        </w:rPr>
+        <w:t>*</w:t>
+      </w:r>
+      <w:r>
+        <w:rPr>
+          <w:rFonts w:eastAsiaTheme="minorEastAsia"/>
+          <w:bCs/>
+          <w:kern w:val="2"/>
+          <w:sz w:val="24"/>
+          <w:szCs w:val="24"/>
+        </w:rPr>
+        <w:t>,</w:t>
+      </w:r>
       <w:r>
         <w:rPr>
           <w:rFonts w:eastAsiaTheme="minorEastAsia" w:hint="eastAsia"/>
@@ -1494,31 +1238,127 @@
           <w:sz w:val="24"/>
           <w:szCs w:val="24"/>
         </w:rPr>
-        <w:t xml:space="preserve"> Cai*, </w:t>
-      </w:r>
-      <w:r>
-        <w:rPr>
-          <w:rFonts w:eastAsiaTheme="minorEastAsia"/>
-          <w:b/>
-          <w:kern w:val="2"/>
-          <w:sz w:val="24"/>
-          <w:szCs w:val="24"/>
-        </w:rPr>
-        <w:t>Shang Liu</w:t>
+        <w:t xml:space="preserve"> Zhongze Cai*, Guanting Chen,</w:t>
+      </w:r>
+      <w:r>
+        <w:rPr>
+          <w:rFonts w:eastAsiaTheme="minorEastAsia"/>
+          <w:bCs/>
+          <w:kern w:val="2"/>
+          <w:sz w:val="24"/>
+          <w:szCs w:val="24"/>
+        </w:rPr>
+        <w:t xml:space="preserve"> Xiaocheng Li,</w:t>
       </w:r>
       <w:r>
         <w:rPr>
           <w:rFonts w:eastAsiaTheme="minorEastAsia" w:hint="eastAsia"/>
-          <w:b/>
-          <w:kern w:val="2"/>
-          <w:sz w:val="24"/>
-          <w:szCs w:val="24"/>
-        </w:rPr>
-        <w:t>*</w:t>
-      </w:r>
-      <w:r>
-        <w:rPr>
-          <w:rFonts w:eastAsiaTheme="minorEastAsia"/>
+          <w:bCs/>
+          <w:kern w:val="2"/>
+          <w:sz w:val="24"/>
+          <w:szCs w:val="24"/>
+        </w:rPr>
+        <w:t xml:space="preserve"> </w:t>
+      </w:r>
+      <w:r>
+        <w:rPr>
+          <w:rFonts w:eastAsiaTheme="minorEastAsia" w:hint="eastAsia"/>
+          <w:bCs/>
+          <w:i/>
+          <w:iCs/>
+          <w:kern w:val="2"/>
+          <w:sz w:val="24"/>
+          <w:szCs w:val="24"/>
+        </w:rPr>
+        <w:t>T</w:t>
+      </w:r>
+      <w:r>
+        <w:rPr>
+          <w:rFonts w:eastAsiaTheme="minorEastAsia" w:hint="eastAsia"/>
+          <w:bCs/>
+          <w:i/>
+          <w:iCs/>
+          <w:kern w:val="2"/>
+          <w:sz w:val="24"/>
+          <w:szCs w:val="24"/>
+        </w:rPr>
+        <w:t xml:space="preserve">ransactions on </w:t>
+      </w:r>
+      <w:r>
+        <w:rPr>
+          <w:rFonts w:eastAsiaTheme="minorEastAsia" w:hint="eastAsia"/>
+          <w:bCs/>
+          <w:i/>
+          <w:iCs/>
+          <w:kern w:val="2"/>
+          <w:sz w:val="24"/>
+          <w:szCs w:val="24"/>
+        </w:rPr>
+        <w:t>M</w:t>
+      </w:r>
+      <w:r>
+        <w:rPr>
+          <w:rFonts w:eastAsiaTheme="minorEastAsia" w:hint="eastAsia"/>
+          <w:bCs/>
+          <w:i/>
+          <w:iCs/>
+          <w:kern w:val="2"/>
+          <w:sz w:val="24"/>
+          <w:szCs w:val="24"/>
+        </w:rPr>
+        <w:t xml:space="preserve">achine </w:t>
+      </w:r>
+      <w:r>
+        <w:rPr>
+          <w:rFonts w:eastAsiaTheme="minorEastAsia" w:hint="eastAsia"/>
+          <w:bCs/>
+          <w:i/>
+          <w:iCs/>
+          <w:kern w:val="2"/>
+          <w:sz w:val="24"/>
+          <w:szCs w:val="24"/>
+        </w:rPr>
+        <w:t>L</w:t>
+      </w:r>
+      <w:r>
+        <w:rPr>
+          <w:rFonts w:eastAsiaTheme="minorEastAsia" w:hint="eastAsia"/>
+          <w:bCs/>
+          <w:i/>
+          <w:iCs/>
+          <w:kern w:val="2"/>
+          <w:sz w:val="24"/>
+          <w:szCs w:val="24"/>
+        </w:rPr>
+        <w:t xml:space="preserve">earning </w:t>
+      </w:r>
+      <w:r>
+        <w:rPr>
+          <w:rFonts w:eastAsiaTheme="minorEastAsia" w:hint="eastAsia"/>
+          <w:bCs/>
+          <w:i/>
+          <w:iCs/>
+          <w:kern w:val="2"/>
+          <w:sz w:val="24"/>
+          <w:szCs w:val="24"/>
+        </w:rPr>
+        <w:t>R</w:t>
+      </w:r>
+      <w:r>
+        <w:rPr>
+          <w:rFonts w:eastAsiaTheme="minorEastAsia" w:hint="eastAsia"/>
+          <w:bCs/>
+          <w:i/>
+          <w:iCs/>
+          <w:kern w:val="2"/>
+          <w:sz w:val="24"/>
+          <w:szCs w:val="24"/>
+        </w:rPr>
+        <w:t>esearch</w:t>
+      </w:r>
+      <w:r>
+        <w:rPr>
+          <w:rFonts w:eastAsiaTheme="minorEastAsia" w:hint="eastAsia"/>
           <w:bCs/>
           <w:kern w:val="2"/>
           <w:sz w:val="24"/>
@@ -1528,111 +1368,13 @@
       </w:r>
       <w:r>
         <w:rPr>
-          <w:rFonts w:eastAsiaTheme="minorEastAsia" w:hint="eastAsia"/>
+          <w:rFonts w:eastAsiaTheme="minorEastAsia"/>
           <w:bCs/>
           <w:kern w:val="2"/>
           <w:sz w:val="24"/>
           <w:szCs w:val="24"/>
         </w:rPr>
         <w:t xml:space="preserve"> </w:t>
-      </w:r>
-      <w:proofErr w:type="spellStart"/>
-      <w:r>
-        <w:rPr>
-          <w:rFonts w:eastAsiaTheme="minorEastAsia" w:hint="eastAsia"/>
-          <w:bCs/>
-          <w:kern w:val="2"/>
-          <w:sz w:val="24"/>
-          <w:szCs w:val="24"/>
-        </w:rPr>
-        <w:t>Hanzhao</w:t>
-      </w:r>
-      <w:proofErr w:type="spellEnd"/>
-      <w:r>
-        <w:rPr>
-          <w:rFonts w:eastAsiaTheme="minorEastAsia" w:hint="eastAsia"/>
-          <w:bCs/>
-          <w:kern w:val="2"/>
-          <w:sz w:val="24"/>
-          <w:szCs w:val="24"/>
-        </w:rPr>
-        <w:t xml:space="preserve"> Wang*, </w:t>
-      </w:r>
-      <w:proofErr w:type="spellStart"/>
-      <w:r>
-        <w:rPr>
-          <w:rFonts w:eastAsiaTheme="minorEastAsia" w:hint="eastAsia"/>
-          <w:bCs/>
-          <w:kern w:val="2"/>
-          <w:sz w:val="24"/>
-          <w:szCs w:val="24"/>
-        </w:rPr>
-        <w:t>Huaiyang</w:t>
-      </w:r>
-      <w:proofErr w:type="spellEnd"/>
-      <w:r>
-        <w:rPr>
-          <w:rFonts w:eastAsiaTheme="minorEastAsia" w:hint="eastAsia"/>
-          <w:bCs/>
-          <w:kern w:val="2"/>
-          <w:sz w:val="24"/>
-          <w:szCs w:val="24"/>
-        </w:rPr>
-        <w:t xml:space="preserve"> Zhong,</w:t>
-      </w:r>
-      <w:r>
-        <w:rPr>
-          <w:rFonts w:eastAsiaTheme="minorEastAsia"/>
-          <w:bCs/>
-          <w:kern w:val="2"/>
-          <w:sz w:val="24"/>
-          <w:szCs w:val="24"/>
-        </w:rPr>
-        <w:t xml:space="preserve"> </w:t>
-      </w:r>
-      <w:proofErr w:type="spellStart"/>
-      <w:r>
-        <w:rPr>
-          <w:rFonts w:eastAsiaTheme="minorEastAsia"/>
-          <w:bCs/>
-          <w:kern w:val="2"/>
-          <w:sz w:val="24"/>
-          <w:szCs w:val="24"/>
-        </w:rPr>
-        <w:t>Xiaocheng</w:t>
-      </w:r>
-      <w:proofErr w:type="spellEnd"/>
-      <w:r>
-        <w:rPr>
-          <w:rFonts w:eastAsiaTheme="minorEastAsia"/>
-          <w:bCs/>
-          <w:kern w:val="2"/>
-          <w:sz w:val="24"/>
-          <w:szCs w:val="24"/>
-        </w:rPr>
-        <w:t xml:space="preserve"> Li, </w:t>
-      </w:r>
-      <w:r>
-        <w:rPr>
-          <w:rFonts w:eastAsiaTheme="minorEastAsia"/>
-          <w:bCs/>
-          <w:i/>
-          <w:iCs/>
-          <w:kern w:val="2"/>
-          <w:sz w:val="24"/>
-          <w:szCs w:val="24"/>
-        </w:rPr>
-        <w:t>under Major Revision at Journal of the American Statistical Association</w:t>
-      </w:r>
-      <w:r>
-        <w:rPr>
-          <w:rFonts w:eastAsiaTheme="minorEastAsia" w:hint="eastAsia"/>
-          <w:bCs/>
-          <w:kern w:val="2"/>
-          <w:sz w:val="24"/>
-          <w:szCs w:val="24"/>
-        </w:rPr>
-        <w:t xml:space="preserve">, </w:t>
       </w:r>
       <w:hyperlink r:id="rId11" w:history="1">
         <w:r>
@@ -1676,14 +1418,13 @@
       </w:pPr>
       <w:r>
         <w:rPr>
-          <w:rFonts w:eastAsiaTheme="minorEastAsia"/>
-          <w:b/>
-          <w:kern w:val="2"/>
-          <w:sz w:val="24"/>
-          <w:szCs w:val="24"/>
-        </w:rPr>
-        <w:lastRenderedPageBreak/>
-        <w:t>When No-Rejection Learning is Consistent for Regression with Rejection</w:t>
+          <w:rFonts w:eastAsiaTheme="minorEastAsia" w:hint="eastAsia"/>
+          <w:b/>
+          <w:kern w:val="2"/>
+          <w:sz w:val="24"/>
+          <w:szCs w:val="24"/>
+        </w:rPr>
+        <w:t>Towards Better Statistical Understanding of Watermarking LLMs</w:t>
       </w:r>
     </w:p>
     <w:p>
@@ -1699,7 +1440,6 @@
           <w:szCs w:val="24"/>
         </w:rPr>
       </w:pPr>
-      <w:proofErr w:type="spellStart"/>
       <w:r>
         <w:rPr>
           <w:rFonts w:eastAsiaTheme="minorEastAsia" w:hint="eastAsia"/>
@@ -1708,70 +1448,58 @@
           <w:sz w:val="24"/>
           <w:szCs w:val="24"/>
         </w:rPr>
-        <w:t>X</w:t>
-      </w:r>
-      <w:r>
-        <w:rPr>
-          <w:rFonts w:eastAsiaTheme="minorEastAsia"/>
-          <w:bCs/>
-          <w:kern w:val="2"/>
-          <w:sz w:val="24"/>
-          <w:szCs w:val="24"/>
-        </w:rPr>
-        <w:t>iaocheng</w:t>
-      </w:r>
-      <w:proofErr w:type="spellEnd"/>
-      <w:r>
-        <w:rPr>
-          <w:rFonts w:eastAsiaTheme="minorEastAsia"/>
-          <w:bCs/>
-          <w:kern w:val="2"/>
-          <w:sz w:val="24"/>
-          <w:szCs w:val="24"/>
-        </w:rPr>
-        <w:t xml:space="preserve"> Li,</w:t>
-      </w:r>
-      <w:r>
-        <w:rPr>
-          <w:rFonts w:eastAsiaTheme="minorEastAsia"/>
-          <w:b/>
-          <w:kern w:val="2"/>
-          <w:sz w:val="24"/>
-          <w:szCs w:val="24"/>
-        </w:rPr>
-        <w:t xml:space="preserve"> Shang Liu</w:t>
-      </w:r>
-      <w:r>
-        <w:rPr>
-          <w:rFonts w:eastAsiaTheme="minorEastAsia"/>
-          <w:bCs/>
-          <w:kern w:val="2"/>
-          <w:sz w:val="24"/>
-          <w:szCs w:val="24"/>
-        </w:rPr>
-        <w:t xml:space="preserve">, Chunlin Sun, </w:t>
-      </w:r>
-      <w:proofErr w:type="spellStart"/>
-      <w:r>
-        <w:rPr>
-          <w:rFonts w:eastAsiaTheme="minorEastAsia"/>
-          <w:bCs/>
-          <w:kern w:val="2"/>
-          <w:sz w:val="24"/>
-          <w:szCs w:val="24"/>
-        </w:rPr>
-        <w:t>Hanzhao</w:t>
-      </w:r>
-      <w:proofErr w:type="spellEnd"/>
-      <w:r>
-        <w:rPr>
-          <w:rFonts w:eastAsiaTheme="minorEastAsia"/>
-          <w:bCs/>
-          <w:kern w:val="2"/>
-          <w:sz w:val="24"/>
-          <w:szCs w:val="24"/>
-        </w:rPr>
-        <w:t xml:space="preserve"> Wang, </w:t>
+        <w:lastRenderedPageBreak/>
+        <w:t xml:space="preserve">Zhongze Cai*, </w:t>
+      </w:r>
+      <w:r>
+        <w:rPr>
+          <w:rFonts w:eastAsiaTheme="minorEastAsia"/>
+          <w:b/>
+          <w:kern w:val="2"/>
+          <w:sz w:val="24"/>
+          <w:szCs w:val="24"/>
+        </w:rPr>
+        <w:t>Shang Liu</w:t>
+      </w:r>
+      <w:r>
+        <w:rPr>
+          <w:rFonts w:eastAsiaTheme="minorEastAsia" w:hint="eastAsia"/>
+          <w:b/>
+          <w:kern w:val="2"/>
+          <w:sz w:val="24"/>
+          <w:szCs w:val="24"/>
+        </w:rPr>
+        <w:t>*</w:t>
+      </w:r>
+      <w:r>
+        <w:rPr>
+          <w:rFonts w:eastAsiaTheme="minorEastAsia"/>
+          <w:bCs/>
+          <w:kern w:val="2"/>
+          <w:sz w:val="24"/>
+          <w:szCs w:val="24"/>
+        </w:rPr>
+        <w:t>,</w:t>
+      </w:r>
+      <w:r>
+        <w:rPr>
+          <w:rFonts w:eastAsiaTheme="minorEastAsia" w:hint="eastAsia"/>
+          <w:bCs/>
+          <w:kern w:val="2"/>
+          <w:sz w:val="24"/>
+          <w:szCs w:val="24"/>
+        </w:rPr>
+        <w:t xml:space="preserve"> Hanzhao Wang*, Huaiyang Zhong,</w:t>
+      </w:r>
+      <w:r>
+        <w:rPr>
+          <w:rFonts w:eastAsiaTheme="minorEastAsia"/>
+          <w:bCs/>
+          <w:kern w:val="2"/>
+          <w:sz w:val="24"/>
+          <w:szCs w:val="24"/>
+        </w:rPr>
+        <w:t xml:space="preserve"> Xiaocheng Li, </w:t>
       </w:r>
       <w:r>
         <w:rPr>
@@ -1783,17 +1511,7 @@
           <w:sz w:val="24"/>
           <w:szCs w:val="24"/>
         </w:rPr>
-        <w:t>AISTATS 2024</w:t>
-      </w:r>
-      <w:r>
-        <w:rPr>
-          <w:rFonts w:eastAsiaTheme="minorEastAsia"/>
-          <w:bCs/>
-          <w:kern w:val="2"/>
-          <w:sz w:val="24"/>
-          <w:szCs w:val="24"/>
-        </w:rPr>
-        <w:t>,</w:t>
+        <w:t>under Major Revision at Journal of the American Statistical Association</w:t>
       </w:r>
       <w:r>
         <w:rPr>
@@ -1803,7 +1521,7 @@
           <w:sz w:val="24"/>
           <w:szCs w:val="24"/>
         </w:rPr>
-        <w:t xml:space="preserve"> </w:t>
+        <w:t xml:space="preserve">, </w:t>
       </w:r>
       <w:hyperlink r:id="rId12" w:history="1">
         <w:r>
@@ -1847,23 +1565,13 @@
       </w:pPr>
       <w:r>
         <w:rPr>
-          <w:rFonts w:eastAsiaTheme="minorEastAsia" w:hint="eastAsia"/>
-          <w:b/>
-          <w:kern w:val="2"/>
-          <w:sz w:val="24"/>
-          <w:szCs w:val="24"/>
-        </w:rPr>
-        <w:t>Un</w:t>
-      </w:r>
-      <w:r>
-        <w:rPr>
-          <w:rFonts w:eastAsiaTheme="minorEastAsia"/>
-          <w:b/>
-          <w:kern w:val="2"/>
-          <w:sz w:val="24"/>
-          <w:szCs w:val="24"/>
-        </w:rPr>
-        <w:t>derstanding Uncertainty Sampling</w:t>
+          <w:rFonts w:eastAsiaTheme="minorEastAsia"/>
+          <w:b/>
+          <w:kern w:val="2"/>
+          <w:sz w:val="24"/>
+          <w:szCs w:val="24"/>
+        </w:rPr>
+        <w:t>When No-Rejection Learning is Consistent for Regression with Rejection</w:t>
       </w:r>
     </w:p>
     <w:p>
@@ -1881,93 +1589,55 @@
       </w:pPr>
       <w:r>
         <w:rPr>
-          <w:rFonts w:eastAsiaTheme="minorEastAsia"/>
-          <w:b/>
-          <w:kern w:val="2"/>
-          <w:sz w:val="24"/>
-          <w:szCs w:val="24"/>
-        </w:rPr>
-        <w:t>Shang Liu</w:t>
-      </w:r>
-      <w:r>
-        <w:rPr>
-          <w:rFonts w:eastAsiaTheme="minorEastAsia"/>
-          <w:bCs/>
-          <w:kern w:val="2"/>
-          <w:sz w:val="24"/>
-          <w:szCs w:val="24"/>
-        </w:rPr>
-        <w:t xml:space="preserve">, </w:t>
-      </w:r>
-      <w:proofErr w:type="spellStart"/>
-      <w:r>
-        <w:rPr>
-          <w:rFonts w:eastAsiaTheme="minorEastAsia"/>
-          <w:bCs/>
-          <w:kern w:val="2"/>
-          <w:sz w:val="24"/>
-          <w:szCs w:val="24"/>
-        </w:rPr>
-        <w:t>Xiaocheng</w:t>
-      </w:r>
-      <w:proofErr w:type="spellEnd"/>
-      <w:r>
-        <w:rPr>
-          <w:rFonts w:eastAsiaTheme="minorEastAsia"/>
-          <w:bCs/>
-          <w:kern w:val="2"/>
-          <w:sz w:val="24"/>
-          <w:szCs w:val="24"/>
-        </w:rPr>
-        <w:t xml:space="preserve"> Li, </w:t>
-      </w:r>
-      <w:r>
-        <w:rPr>
           <w:rFonts w:eastAsiaTheme="minorEastAsia" w:hint="eastAsia"/>
           <w:bCs/>
+          <w:kern w:val="2"/>
+          <w:sz w:val="24"/>
+          <w:szCs w:val="24"/>
+        </w:rPr>
+        <w:t>X</w:t>
+      </w:r>
+      <w:r>
+        <w:rPr>
+          <w:rFonts w:eastAsiaTheme="minorEastAsia"/>
+          <w:bCs/>
+          <w:kern w:val="2"/>
+          <w:sz w:val="24"/>
+          <w:szCs w:val="24"/>
+        </w:rPr>
+        <w:t>iaocheng Li,</w:t>
+      </w:r>
+      <w:r>
+        <w:rPr>
+          <w:rFonts w:eastAsiaTheme="minorEastAsia"/>
+          <w:b/>
+          <w:kern w:val="2"/>
+          <w:sz w:val="24"/>
+          <w:szCs w:val="24"/>
+        </w:rPr>
+        <w:t xml:space="preserve"> Shang Liu</w:t>
+      </w:r>
+      <w:r>
+        <w:rPr>
+          <w:rFonts w:eastAsiaTheme="minorEastAsia"/>
+          <w:bCs/>
+          <w:kern w:val="2"/>
+          <w:sz w:val="24"/>
+          <w:szCs w:val="24"/>
+        </w:rPr>
+        <w:t xml:space="preserve">, Chunlin Sun, Hanzhao Wang, </w:t>
+      </w:r>
+      <w:r>
+        <w:rPr>
+          <w:rFonts w:eastAsiaTheme="minorEastAsia"/>
+          <w:bCs/>
           <w:i/>
           <w:iCs/>
           <w:kern w:val="2"/>
           <w:sz w:val="24"/>
           <w:szCs w:val="24"/>
         </w:rPr>
-        <w:t>Reject and Resubmi</w:t>
-      </w:r>
-      <w:r>
-        <w:rPr>
-          <w:rFonts w:eastAsiaTheme="minorEastAsia" w:hint="eastAsia"/>
-          <w:bCs/>
-          <w:i/>
-          <w:iCs/>
-          <w:kern w:val="2"/>
-          <w:sz w:val="24"/>
-          <w:szCs w:val="24"/>
-        </w:rPr>
-        <w:t>t</w:t>
-      </w:r>
-      <w:r>
-        <w:rPr>
-          <w:rFonts w:eastAsiaTheme="minorEastAsia" w:hint="eastAsia"/>
-          <w:bCs/>
-          <w:i/>
-          <w:iCs/>
-          <w:kern w:val="2"/>
-          <w:sz w:val="24"/>
-          <w:szCs w:val="24"/>
-        </w:rPr>
-        <w:t xml:space="preserve"> at </w:t>
-      </w:r>
-      <w:r>
-        <w:rPr>
-          <w:rFonts w:eastAsiaTheme="minorEastAsia"/>
-          <w:bCs/>
-          <w:i/>
-          <w:iCs/>
-          <w:kern w:val="2"/>
-          <w:sz w:val="24"/>
-          <w:szCs w:val="24"/>
-        </w:rPr>
-        <w:t>Journal of Machine Learning Research</w:t>
+        <w:t>AISTATS 2024</w:t>
       </w:r>
       <w:r>
         <w:rPr>
@@ -2031,13 +1701,23 @@
       </w:pPr>
       <w:r>
         <w:rPr>
-          <w:rFonts w:eastAsiaTheme="minorEastAsia"/>
-          <w:b/>
-          <w:kern w:val="2"/>
-          <w:sz w:val="24"/>
-          <w:szCs w:val="24"/>
-        </w:rPr>
-        <w:t>Distribution-Free Model-Agnostic Regression Calibration via Nonparametric Methods</w:t>
+          <w:rFonts w:eastAsiaTheme="minorEastAsia" w:hint="eastAsia"/>
+          <w:b/>
+          <w:kern w:val="2"/>
+          <w:sz w:val="24"/>
+          <w:szCs w:val="24"/>
+        </w:rPr>
+        <w:t>Un</w:t>
+      </w:r>
+      <w:r>
+        <w:rPr>
+          <w:rFonts w:eastAsiaTheme="minorEastAsia"/>
+          <w:b/>
+          <w:kern w:val="2"/>
+          <w:sz w:val="24"/>
+          <w:szCs w:val="24"/>
+        </w:rPr>
+        <w:t>derstanding Uncertainty Sampling</w:t>
       </w:r>
     </w:p>
     <w:p>
@@ -2047,9 +1727,8 @@
         <w:adjustRightInd w:val="0"/>
         <w:ind w:leftChars="149" w:left="283"/>
         <w:rPr>
-          <w:rFonts w:eastAsiaTheme="minorEastAsia"/>
-          <w:bCs/>
-          <w:kern w:val="2"/>
+          <w:rStyle w:val="Hyperlink"/>
+          <w:iCs/>
           <w:sz w:val="24"/>
           <w:szCs w:val="24"/>
         </w:rPr>
@@ -2072,79 +1751,23 @@
           <w:sz w:val="24"/>
           <w:szCs w:val="24"/>
         </w:rPr>
-        <w:t xml:space="preserve">*, </w:t>
-      </w:r>
-      <w:proofErr w:type="spellStart"/>
+        <w:t xml:space="preserve">, Xiaocheng Li, </w:t>
+      </w:r>
       <w:r>
         <w:rPr>
           <w:rFonts w:eastAsiaTheme="minorEastAsia" w:hint="eastAsia"/>
           <w:bCs/>
-          <w:kern w:val="2"/>
-          <w:sz w:val="24"/>
-          <w:szCs w:val="24"/>
-        </w:rPr>
-        <w:t>Z</w:t>
-      </w:r>
-      <w:r>
-        <w:rPr>
-          <w:rFonts w:eastAsiaTheme="minorEastAsia"/>
-          <w:bCs/>
-          <w:kern w:val="2"/>
-          <w:sz w:val="24"/>
-          <w:szCs w:val="24"/>
-        </w:rPr>
-        <w:t>hongze</w:t>
-      </w:r>
-      <w:proofErr w:type="spellEnd"/>
-      <w:r>
-        <w:rPr>
-          <w:rFonts w:eastAsiaTheme="minorEastAsia"/>
-          <w:bCs/>
-          <w:kern w:val="2"/>
-          <w:sz w:val="24"/>
-          <w:szCs w:val="24"/>
-        </w:rPr>
-        <w:t xml:space="preserve"> Cai*, </w:t>
-      </w:r>
-      <w:proofErr w:type="spellStart"/>
-      <w:r>
-        <w:rPr>
-          <w:rFonts w:eastAsiaTheme="minorEastAsia"/>
-          <w:bCs/>
-          <w:kern w:val="2"/>
-          <w:sz w:val="24"/>
-          <w:szCs w:val="24"/>
-        </w:rPr>
-        <w:t>Xiaocheng</w:t>
-      </w:r>
-      <w:proofErr w:type="spellEnd"/>
-      <w:r>
-        <w:rPr>
-          <w:rFonts w:eastAsiaTheme="minorEastAsia"/>
-          <w:bCs/>
-          <w:kern w:val="2"/>
-          <w:sz w:val="24"/>
-          <w:szCs w:val="24"/>
-        </w:rPr>
-        <w:t xml:space="preserve"> Li, </w:t>
-      </w:r>
-      <w:proofErr w:type="spellStart"/>
-      <w:r>
-        <w:rPr>
-          <w:rFonts w:eastAsiaTheme="minorEastAsia"/>
-          <w:bCs/>
           <w:i/>
           <w:iCs/>
           <w:kern w:val="2"/>
           <w:sz w:val="24"/>
           <w:szCs w:val="24"/>
         </w:rPr>
-        <w:t>NeurIPS</w:t>
-      </w:r>
-      <w:proofErr w:type="spellEnd"/>
-      <w:r>
-        <w:rPr>
-          <w:rFonts w:eastAsiaTheme="minorEastAsia"/>
+        <w:t>Reject and Resubmi</w:t>
+      </w:r>
+      <w:r>
+        <w:rPr>
+          <w:rFonts w:eastAsiaTheme="minorEastAsia" w:hint="eastAsia"/>
           <w:bCs/>
           <w:i/>
           <w:iCs/>
@@ -2152,7 +1775,31 @@
           <w:sz w:val="24"/>
           <w:szCs w:val="24"/>
         </w:rPr>
-        <w:t xml:space="preserve"> 2023</w:t>
+        <w:t>t</w:t>
+      </w:r>
+      <w:r>
+        <w:rPr>
+          <w:rFonts w:eastAsiaTheme="minorEastAsia" w:hint="eastAsia"/>
+          <w:bCs/>
+          <w:i/>
+          <w:iCs/>
+          <w:kern w:val="2"/>
+          <w:sz w:val="24"/>
+          <w:szCs w:val="24"/>
+        </w:rPr>
+        <w:t xml:space="preserve"> at </w:t>
+      </w:r>
+      <w:r>
+        <w:rPr>
+          <w:rFonts w:eastAsiaTheme="minorEastAsia"/>
+          <w:bCs/>
+          <w:i/>
+          <w:iCs/>
+          <w:kern w:val="2"/>
+          <w:sz w:val="24"/>
+          <w:szCs w:val="24"/>
+        </w:rPr>
+        <w:t>Journal of Machine Learning Research</w:t>
       </w:r>
       <w:r>
         <w:rPr>
@@ -2222,7 +1869,7 @@
           <w:sz w:val="24"/>
           <w:szCs w:val="24"/>
         </w:rPr>
-        <w:t>Maximum Optimality Margin: A Unified Approach for Contextual Linear Programming and Inverse Linear Programming</w:t>
+        <w:t>Distribution-Free Model-Agnostic Regression Calibration via Nonparametric Methods</w:t>
       </w:r>
     </w:p>
     <w:p>
@@ -2232,99 +1879,64 @@
         <w:adjustRightInd w:val="0"/>
         <w:ind w:leftChars="149" w:left="283"/>
         <w:rPr>
-          <w:rStyle w:val="Hyperlink"/>
+          <w:rFonts w:eastAsiaTheme="minorEastAsia"/>
+          <w:bCs/>
+          <w:kern w:val="2"/>
+          <w:sz w:val="24"/>
+          <w:szCs w:val="24"/>
+        </w:rPr>
+      </w:pPr>
+      <w:r>
+        <w:rPr>
+          <w:rFonts w:eastAsiaTheme="minorEastAsia"/>
+          <w:b/>
+          <w:kern w:val="2"/>
+          <w:sz w:val="24"/>
+          <w:szCs w:val="24"/>
+        </w:rPr>
+        <w:t>Shang Liu</w:t>
+      </w:r>
+      <w:r>
+        <w:rPr>
+          <w:rFonts w:eastAsiaTheme="minorEastAsia"/>
+          <w:bCs/>
+          <w:kern w:val="2"/>
+          <w:sz w:val="24"/>
+          <w:szCs w:val="24"/>
+        </w:rPr>
+        <w:t xml:space="preserve">*, </w:t>
+      </w:r>
+      <w:r>
+        <w:rPr>
+          <w:rFonts w:eastAsiaTheme="minorEastAsia" w:hint="eastAsia"/>
+          <w:bCs/>
+          <w:kern w:val="2"/>
+          <w:sz w:val="24"/>
+          <w:szCs w:val="24"/>
+        </w:rPr>
+        <w:t>Z</w:t>
+      </w:r>
+      <w:r>
+        <w:rPr>
+          <w:rFonts w:eastAsiaTheme="minorEastAsia"/>
+          <w:bCs/>
+          <w:kern w:val="2"/>
+          <w:sz w:val="24"/>
+          <w:szCs w:val="24"/>
+        </w:rPr>
+        <w:t xml:space="preserve">hongze Cai*, Xiaocheng Li, </w:t>
+      </w:r>
+      <w:r>
+        <w:rPr>
+          <w:rFonts w:eastAsiaTheme="minorEastAsia"/>
+          <w:bCs/>
+          <w:i/>
           <w:iCs/>
-          <w:sz w:val="24"/>
-          <w:szCs w:val="24"/>
-        </w:rPr>
-      </w:pPr>
-      <w:r>
-        <w:rPr>
-          <w:rFonts w:eastAsiaTheme="minorEastAsia"/>
-          <w:bCs/>
-          <w:kern w:val="2"/>
-          <w:sz w:val="24"/>
-          <w:szCs w:val="24"/>
-        </w:rPr>
-        <w:t xml:space="preserve">Chunlin Sun*, </w:t>
-      </w:r>
-      <w:r>
-        <w:rPr>
-          <w:rFonts w:eastAsiaTheme="minorEastAsia"/>
-          <w:b/>
-          <w:kern w:val="2"/>
-          <w:sz w:val="24"/>
-          <w:szCs w:val="24"/>
-        </w:rPr>
-        <w:t>Shang Liu</w:t>
-      </w:r>
-      <w:r>
-        <w:rPr>
-          <w:rFonts w:eastAsiaTheme="minorEastAsia"/>
-          <w:bCs/>
-          <w:kern w:val="2"/>
-          <w:sz w:val="24"/>
-          <w:szCs w:val="24"/>
-        </w:rPr>
-        <w:t xml:space="preserve">*, </w:t>
-      </w:r>
-      <w:proofErr w:type="spellStart"/>
-      <w:r>
-        <w:rPr>
-          <w:rFonts w:eastAsiaTheme="minorEastAsia"/>
-          <w:bCs/>
-          <w:kern w:val="2"/>
-          <w:sz w:val="24"/>
-          <w:szCs w:val="24"/>
-        </w:rPr>
-        <w:t>Xiaocheng</w:t>
-      </w:r>
-      <w:proofErr w:type="spellEnd"/>
-      <w:r>
-        <w:rPr>
-          <w:rFonts w:eastAsiaTheme="minorEastAsia"/>
-          <w:bCs/>
-          <w:kern w:val="2"/>
-          <w:sz w:val="24"/>
-          <w:szCs w:val="24"/>
-        </w:rPr>
-        <w:t xml:space="preserve"> Li,</w:t>
-      </w:r>
-      <w:r>
-        <w:rPr>
-          <w:rFonts w:eastAsiaTheme="minorEastAsia"/>
-          <w:bCs/>
-          <w:i/>
-          <w:iCs/>
-          <w:kern w:val="2"/>
-          <w:sz w:val="24"/>
-          <w:szCs w:val="24"/>
-        </w:rPr>
-        <w:t xml:space="preserve"> </w:t>
-      </w:r>
-      <w:r>
-        <w:rPr>
-          <w:rFonts w:eastAsiaTheme="minorEastAsia" w:hint="eastAsia"/>
-          <w:bCs/>
-          <w:i/>
-          <w:iCs/>
-          <w:kern w:val="2"/>
-          <w:sz w:val="24"/>
-          <w:szCs w:val="24"/>
-        </w:rPr>
-        <w:t>ICML</w:t>
-      </w:r>
-      <w:r>
-        <w:rPr>
-          <w:rFonts w:eastAsiaTheme="minorEastAsia"/>
-          <w:bCs/>
-          <w:i/>
-          <w:iCs/>
-          <w:kern w:val="2"/>
-          <w:sz w:val="24"/>
-          <w:szCs w:val="24"/>
-        </w:rPr>
-        <w:t xml:space="preserve"> 2023</w:t>
+          <w:kern w:val="2"/>
+          <w:sz w:val="24"/>
+          <w:szCs w:val="24"/>
+        </w:rPr>
+        <w:t>NeurIPS 2023</w:t>
       </w:r>
       <w:r>
         <w:rPr>
@@ -2394,7 +2006,7 @@
           <w:sz w:val="24"/>
           <w:szCs w:val="24"/>
         </w:rPr>
-        <w:t>Non-stationary Bandits with Knapsacks</w:t>
+        <w:t>Maximum Optimality Margin: A Unified Approach for Contextual Linear Programming and Inverse Linear Programming</w:t>
       </w:r>
     </w:p>
     <w:p>
@@ -2405,6 +2017,156 @@
         <w:ind w:leftChars="149" w:left="283"/>
         <w:rPr>
           <w:rStyle w:val="Hyperlink"/>
+          <w:iCs/>
+          <w:sz w:val="24"/>
+          <w:szCs w:val="24"/>
+        </w:rPr>
+      </w:pPr>
+      <w:r>
+        <w:rPr>
+          <w:rFonts w:eastAsiaTheme="minorEastAsia"/>
+          <w:bCs/>
+          <w:kern w:val="2"/>
+          <w:sz w:val="24"/>
+          <w:szCs w:val="24"/>
+        </w:rPr>
+        <w:t xml:space="preserve">Chunlin Sun*, </w:t>
+      </w:r>
+      <w:r>
+        <w:rPr>
+          <w:rFonts w:eastAsiaTheme="minorEastAsia"/>
+          <w:b/>
+          <w:kern w:val="2"/>
+          <w:sz w:val="24"/>
+          <w:szCs w:val="24"/>
+        </w:rPr>
+        <w:t>Shang Liu</w:t>
+      </w:r>
+      <w:r>
+        <w:rPr>
+          <w:rFonts w:eastAsiaTheme="minorEastAsia"/>
+          <w:bCs/>
+          <w:kern w:val="2"/>
+          <w:sz w:val="24"/>
+          <w:szCs w:val="24"/>
+        </w:rPr>
+        <w:t>*, Xiaocheng Li,</w:t>
+      </w:r>
+      <w:r>
+        <w:rPr>
+          <w:rFonts w:eastAsiaTheme="minorEastAsia"/>
+          <w:bCs/>
+          <w:i/>
+          <w:iCs/>
+          <w:kern w:val="2"/>
+          <w:sz w:val="24"/>
+          <w:szCs w:val="24"/>
+        </w:rPr>
+        <w:t xml:space="preserve"> </w:t>
+      </w:r>
+      <w:r>
+        <w:rPr>
+          <w:rFonts w:eastAsiaTheme="minorEastAsia" w:hint="eastAsia"/>
+          <w:bCs/>
+          <w:i/>
+          <w:iCs/>
+          <w:kern w:val="2"/>
+          <w:sz w:val="24"/>
+          <w:szCs w:val="24"/>
+        </w:rPr>
+        <w:t>ICML</w:t>
+      </w:r>
+      <w:r>
+        <w:rPr>
+          <w:rFonts w:eastAsiaTheme="minorEastAsia"/>
+          <w:bCs/>
+          <w:i/>
+          <w:iCs/>
+          <w:kern w:val="2"/>
+          <w:sz w:val="24"/>
+          <w:szCs w:val="24"/>
+        </w:rPr>
+        <w:t xml:space="preserve"> 2023</w:t>
+      </w:r>
+      <w:r>
+        <w:rPr>
+          <w:rFonts w:eastAsiaTheme="minorEastAsia"/>
+          <w:bCs/>
+          <w:kern w:val="2"/>
+          <w:sz w:val="24"/>
+          <w:szCs w:val="24"/>
+        </w:rPr>
+        <w:t>,</w:t>
+      </w:r>
+      <w:r>
+        <w:rPr>
+          <w:rFonts w:eastAsiaTheme="minorEastAsia" w:hint="eastAsia"/>
+          <w:bCs/>
+          <w:kern w:val="2"/>
+          <w:sz w:val="24"/>
+          <w:szCs w:val="24"/>
+        </w:rPr>
+        <w:t xml:space="preserve"> </w:t>
+      </w:r>
+      <w:hyperlink r:id="rId16" w:history="1">
+        <w:r>
+          <w:rPr>
+            <w:rStyle w:val="Hyperlink"/>
+            <w:iCs/>
+            <w:sz w:val="24"/>
+            <w:szCs w:val="24"/>
+          </w:rPr>
+          <w:t>arXiv</w:t>
+        </w:r>
+      </w:hyperlink>
+    </w:p>
+    <w:p>
+      <w:pPr>
+        <w:autoSpaceDE w:val="0"/>
+        <w:autoSpaceDN w:val="0"/>
+        <w:adjustRightInd w:val="0"/>
+        <w:ind w:leftChars="149" w:left="283"/>
+        <w:rPr>
+          <w:rStyle w:val="Hyperlink"/>
+          <w:iCs/>
+          <w:sz w:val="24"/>
+          <w:szCs w:val="24"/>
+        </w:rPr>
+      </w:pPr>
+    </w:p>
+    <w:p>
+      <w:pPr>
+        <w:autoSpaceDE w:val="0"/>
+        <w:autoSpaceDN w:val="0"/>
+        <w:adjustRightInd w:val="0"/>
+        <w:ind w:leftChars="149" w:left="283"/>
+        <w:rPr>
+          <w:rFonts w:eastAsiaTheme="minorEastAsia"/>
+          <w:b/>
+          <w:kern w:val="2"/>
+          <w:sz w:val="24"/>
+          <w:szCs w:val="24"/>
+        </w:rPr>
+      </w:pPr>
+      <w:r>
+        <w:rPr>
+          <w:rFonts w:eastAsiaTheme="minorEastAsia"/>
+          <w:b/>
+          <w:kern w:val="2"/>
+          <w:sz w:val="24"/>
+          <w:szCs w:val="24"/>
+        </w:rPr>
+        <w:t>Non-stationary Bandits with Knapsacks</w:t>
+      </w:r>
+    </w:p>
+    <w:p>
+      <w:pPr>
+        <w:autoSpaceDE w:val="0"/>
+        <w:autoSpaceDN w:val="0"/>
+        <w:adjustRightInd w:val="0"/>
+        <w:ind w:leftChars="149" w:left="283"/>
+        <w:rPr>
+          <w:rStyle w:val="Hyperlink"/>
           <w:rFonts w:eastAsiaTheme="minorEastAsia"/>
           <w:bCs/>
           <w:i/>
@@ -2444,51 +2206,7 @@
           <w:sz w:val="24"/>
           <w:szCs w:val="24"/>
         </w:rPr>
-        <w:t xml:space="preserve">, </w:t>
-      </w:r>
-      <w:proofErr w:type="spellStart"/>
-      <w:r>
-        <w:rPr>
-          <w:rFonts w:eastAsiaTheme="minorEastAsia"/>
-          <w:bCs/>
-          <w:kern w:val="2"/>
-          <w:sz w:val="24"/>
-          <w:szCs w:val="24"/>
-        </w:rPr>
-        <w:t>Jiashuo</w:t>
-      </w:r>
-      <w:proofErr w:type="spellEnd"/>
-      <w:r>
-        <w:rPr>
-          <w:rFonts w:eastAsiaTheme="minorEastAsia"/>
-          <w:bCs/>
-          <w:kern w:val="2"/>
-          <w:sz w:val="24"/>
-          <w:szCs w:val="24"/>
-        </w:rPr>
-        <w:t xml:space="preserve"> Jiang, </w:t>
-      </w:r>
-      <w:proofErr w:type="spellStart"/>
-      <w:r>
-        <w:rPr>
-          <w:rFonts w:eastAsiaTheme="minorEastAsia"/>
-          <w:bCs/>
-          <w:kern w:val="2"/>
-          <w:sz w:val="24"/>
-          <w:szCs w:val="24"/>
-        </w:rPr>
-        <w:t>Xiaocheng</w:t>
-      </w:r>
-      <w:proofErr w:type="spellEnd"/>
-      <w:r>
-        <w:rPr>
-          <w:rFonts w:eastAsiaTheme="minorEastAsia"/>
-          <w:bCs/>
-          <w:kern w:val="2"/>
-          <w:sz w:val="24"/>
-          <w:szCs w:val="24"/>
-        </w:rPr>
-        <w:t xml:space="preserve"> Li,</w:t>
+        <w:t>, Jiashuo Jiang, Xiaocheng Li,</w:t>
       </w:r>
       <w:r>
         <w:rPr>
@@ -2500,57 +2218,31 @@
           <w:sz w:val="24"/>
           <w:szCs w:val="24"/>
         </w:rPr>
+        <w:t xml:space="preserve"> NeurIPS 2022</w:t>
+      </w:r>
+      <w:r>
+        <w:rPr>
+          <w:rFonts w:eastAsiaTheme="minorEastAsia"/>
+          <w:bCs/>
+          <w:kern w:val="2"/>
+          <w:sz w:val="24"/>
+          <w:szCs w:val="24"/>
+        </w:rPr>
+        <w:t>,</w:t>
+      </w:r>
+      <w:r>
+        <w:rPr>
+          <w:rFonts w:eastAsiaTheme="minorEastAsia"/>
+          <w:bCs/>
+          <w:i/>
+          <w:iCs/>
+          <w:kern w:val="2"/>
+          <w:sz w:val="24"/>
+          <w:szCs w:val="24"/>
+        </w:rPr>
         <w:t xml:space="preserve"> </w:t>
       </w:r>
-      <w:proofErr w:type="spellStart"/>
-      <w:r>
-        <w:rPr>
-          <w:rFonts w:eastAsiaTheme="minorEastAsia"/>
-          <w:bCs/>
-          <w:i/>
-          <w:iCs/>
-          <w:kern w:val="2"/>
-          <w:sz w:val="24"/>
-          <w:szCs w:val="24"/>
-        </w:rPr>
-        <w:t>NeurIPS</w:t>
-      </w:r>
-      <w:proofErr w:type="spellEnd"/>
-      <w:r>
-        <w:rPr>
-          <w:rFonts w:eastAsiaTheme="minorEastAsia"/>
-          <w:bCs/>
-          <w:i/>
-          <w:iCs/>
-          <w:kern w:val="2"/>
-          <w:sz w:val="24"/>
-          <w:szCs w:val="24"/>
-        </w:rPr>
-        <w:t xml:space="preserve"> 2022</w:t>
-      </w:r>
-      <w:r>
-        <w:rPr>
-          <w:rFonts w:eastAsiaTheme="minorEastAsia"/>
-          <w:bCs/>
-          <w:kern w:val="2"/>
-          <w:sz w:val="24"/>
-          <w:szCs w:val="24"/>
-        </w:rPr>
-        <w:t>,</w:t>
-      </w:r>
-      <w:r>
-        <w:rPr>
-          <w:rFonts w:eastAsiaTheme="minorEastAsia"/>
-          <w:bCs/>
-          <w:i/>
-          <w:iCs/>
-          <w:kern w:val="2"/>
-          <w:sz w:val="24"/>
-          <w:szCs w:val="24"/>
-        </w:rPr>
-        <w:t xml:space="preserve"> </w:t>
-      </w:r>
-      <w:hyperlink r:id="rId16" w:history="1">
+      <w:hyperlink r:id="rId17" w:history="1">
         <w:r>
           <w:rPr>
             <w:rStyle w:val="Hyperlink"/>
@@ -2649,29 +2341,7 @@
           <w:sz w:val="24"/>
           <w:szCs w:val="24"/>
         </w:rPr>
-        <w:t xml:space="preserve">, </w:t>
-      </w:r>
-      <w:proofErr w:type="spellStart"/>
-      <w:r>
-        <w:rPr>
-          <w:rFonts w:eastAsiaTheme="minorEastAsia"/>
-          <w:bCs/>
-          <w:kern w:val="2"/>
-          <w:sz w:val="24"/>
-          <w:szCs w:val="24"/>
-        </w:rPr>
-        <w:t>Xiaocheng</w:t>
-      </w:r>
-      <w:proofErr w:type="spellEnd"/>
-      <w:r>
-        <w:rPr>
-          <w:rFonts w:eastAsiaTheme="minorEastAsia"/>
-          <w:bCs/>
-          <w:kern w:val="2"/>
-          <w:sz w:val="24"/>
-          <w:szCs w:val="24"/>
-        </w:rPr>
-        <w:t xml:space="preserve"> Li, </w:t>
+        <w:t xml:space="preserve">, Xiaocheng Li, </w:t>
       </w:r>
       <w:r>
         <w:rPr>
@@ -2705,7 +2375,7 @@
         </w:rPr>
         <w:t xml:space="preserve"> </w:t>
       </w:r>
-      <w:hyperlink r:id="rId17" w:history="1">
+      <w:hyperlink r:id="rId18" w:history="1">
         <w:r>
           <w:rPr>
             <w:rStyle w:val="Hyperlink"/>
@@ -2806,7 +2476,6 @@
           <w:szCs w:val="22"/>
         </w:rPr>
       </w:pPr>
-      <w:proofErr w:type="spellStart"/>
       <w:r>
         <w:rPr>
           <w:i/>
@@ -2816,7 +2485,6 @@
         </w:rPr>
         <w:t>Wusi</w:t>
       </w:r>
-      <w:proofErr w:type="spellEnd"/>
       <w:r>
         <w:rPr>
           <w:sz w:val="28"/>
@@ -2871,18 +2539,8 @@
           <w:sz w:val="28"/>
           <w:szCs w:val="22"/>
         </w:rPr>
-        <w:t xml:space="preserve">Reviewer: </w:t>
-      </w:r>
-      <w:proofErr w:type="spellStart"/>
-      <w:r>
-        <w:rPr>
-          <w:rFonts w:hint="eastAsia"/>
-          <w:sz w:val="28"/>
-          <w:szCs w:val="22"/>
-        </w:rPr>
-        <w:t>NeurIPS</w:t>
-      </w:r>
-      <w:proofErr w:type="spellEnd"/>
+        <w:t>Reviewer: NeurIPS</w:t>
+      </w:r>
       <w:r>
         <w:rPr>
           <w:rFonts w:hint="eastAsia"/>

</xml_diff>